<commit_message>
Add Student's guide -AnhAN
</commit_message>
<xml_diff>
--- a/Documents/Report/Report Repository/OATS_Report_6.docx
+++ b/Documents/Report/Report Repository/OATS_Report_6.docx
@@ -1,6 +1,6 @@
 
 <file path=word/document.xml><?xml version="1.0" encoding="utf-8"?>
-<w:document xmlns:ve="http://schemas.openxmlformats.org/markup-compatibility/2006" xmlns:o="urn:schemas-microsoft-com:office:office" xmlns:r="http://schemas.openxmlformats.org/officeDocument/2006/relationships" xmlns:m="http://schemas.openxmlformats.org/officeDocument/2006/math" xmlns:v="urn:schemas-microsoft-com:vml" xmlns:wp="http://schemas.openxmlformats.org/drawingml/2006/wordprocessingDrawing" xmlns:w10="urn:schemas-microsoft-com:office:word" xmlns:w="http://schemas.openxmlformats.org/wordprocessingml/2006/main" xmlns:wne="http://schemas.microsoft.com/office/word/2006/wordml">
+<w:document xmlns:wpc="http://schemas.microsoft.com/office/word/2010/wordprocessingCanvas" xmlns:mc="http://schemas.openxmlformats.org/markup-compatibility/2006" xmlns:o="urn:schemas-microsoft-com:office:office" xmlns:r="http://schemas.openxmlformats.org/officeDocument/2006/relationships" xmlns:m="http://schemas.openxmlformats.org/officeDocument/2006/math" xmlns:v="urn:schemas-microsoft-com:vml" xmlns:wp14="http://schemas.microsoft.com/office/word/2010/wordprocessingDrawing" xmlns:wp="http://schemas.openxmlformats.org/drawingml/2006/wordprocessingDrawing" xmlns:w10="urn:schemas-microsoft-com:office:word" xmlns:w="http://schemas.openxmlformats.org/wordprocessingml/2006/main" xmlns:w14="http://schemas.microsoft.com/office/word/2010/wordml" xmlns:wpg="http://schemas.microsoft.com/office/word/2010/wordprocessingGroup" xmlns:wpi="http://schemas.microsoft.com/office/word/2010/wordprocessingInk" xmlns:wne="http://schemas.microsoft.com/office/word/2006/wordml" xmlns:wps="http://schemas.microsoft.com/office/word/2010/wordprocessingShape" mc:Ignorable="w14 wp14">
   <w:body>
     <w:tbl>
       <w:tblPr>
@@ -11,7 +11,7 @@
           <w:insideV w:val="single" w:sz="4" w:space="0" w:color="auto"/>
         </w:tblBorders>
         <w:tblLayout w:type="fixed"/>
-        <w:tblLook w:val="01E0"/>
+        <w:tblLook w:val="01E0" w:firstRow="1" w:lastRow="1" w:firstColumn="1" w:lastColumn="1" w:noHBand="0" w:noVBand="0"/>
       </w:tblPr>
       <w:tblGrid>
         <w:gridCol w:w="3960"/>
@@ -61,7 +61,7 @@
                           </pic:cNvPicPr>
                         </pic:nvPicPr>
                         <pic:blipFill>
-                          <a:blip r:embed="rId6" cstate="print"/>
+                          <a:blip r:embed="rId7" cstate="print"/>
                           <a:srcRect/>
                           <a:stretch>
                             <a:fillRect/>
@@ -158,7 +158,7 @@
       <w:tblPr>
         <w:tblW w:w="5000" w:type="pct"/>
         <w:jc w:val="center"/>
-        <w:tblLook w:val="00A0"/>
+        <w:tblLook w:val="00A0" w:firstRow="1" w:lastRow="0" w:firstColumn="1" w:lastColumn="0" w:noHBand="0" w:noVBand="0"/>
       </w:tblPr>
       <w:tblGrid>
         <w:gridCol w:w="9576"/>
@@ -326,7 +326,7 @@
                 <w:insideH w:val="single" w:sz="4" w:space="0" w:color="auto"/>
                 <w:insideV w:val="single" w:sz="4" w:space="0" w:color="auto"/>
               </w:tblBorders>
-              <w:tblLook w:val="0000"/>
+              <w:tblLook w:val="0000" w:firstRow="0" w:lastRow="0" w:firstColumn="0" w:lastColumn="0" w:noHBand="0" w:noVBand="0"/>
             </w:tblPr>
             <w:tblGrid>
               <w:gridCol w:w="2210"/>
@@ -976,7 +976,7 @@
     <w:tbl>
       <w:tblPr>
         <w:tblW w:w="0" w:type="auto"/>
-        <w:tblLook w:val="04A0"/>
+        <w:tblLook w:val="04A0" w:firstRow="1" w:lastRow="0" w:firstColumn="1" w:lastColumn="0" w:noHBand="0" w:noVBand="1"/>
       </w:tblPr>
       <w:tblGrid>
         <w:gridCol w:w="1857"/>
@@ -1394,6 +1394,133 @@
             <w:tcW w:w="1857" w:type="dxa"/>
             <w:tcBorders>
               <w:top w:val="single" w:sz="4" w:space="0" w:color="auto"/>
+              <w:left w:val="single" w:sz="4" w:space="0" w:color="auto"/>
+              <w:bottom w:val="single" w:sz="4" w:space="0" w:color="auto"/>
+              <w:right w:val="single" w:sz="4" w:space="0" w:color="auto"/>
+            </w:tcBorders>
+          </w:tcPr>
+          <w:p>
+            <w:pPr>
+              <w:ind w:left="360" w:right="90"/>
+              <w:rPr>
+                <w:rFonts w:asciiTheme="majorHAnsi" w:hAnsiTheme="majorHAnsi"/>
+              </w:rPr>
+            </w:pPr>
+            <w:r>
+              <w:rPr>
+                <w:rFonts w:asciiTheme="majorHAnsi" w:hAnsiTheme="majorHAnsi"/>
+              </w:rPr>
+              <w:t>09/08/2013</w:t>
+            </w:r>
+          </w:p>
+        </w:tc>
+        <w:tc>
+          <w:tcPr>
+            <w:tcW w:w="2878" w:type="dxa"/>
+            <w:tcBorders>
+              <w:top w:val="single" w:sz="4" w:space="0" w:color="auto"/>
+              <w:left w:val="single" w:sz="4" w:space="0" w:color="auto"/>
+              <w:bottom w:val="single" w:sz="4" w:space="0" w:color="auto"/>
+              <w:right w:val="single" w:sz="4" w:space="0" w:color="auto"/>
+            </w:tcBorders>
+          </w:tcPr>
+          <w:p>
+            <w:pPr>
+              <w:ind w:left="360" w:right="90"/>
+              <w:rPr>
+                <w:rFonts w:asciiTheme="majorHAnsi" w:hAnsiTheme="majorHAnsi"/>
+              </w:rPr>
+            </w:pPr>
+            <w:r>
+              <w:rPr>
+                <w:rFonts w:asciiTheme="majorHAnsi" w:hAnsiTheme="majorHAnsi"/>
+              </w:rPr>
+              <w:t>Student Guide</w:t>
+            </w:r>
+          </w:p>
+        </w:tc>
+        <w:tc>
+          <w:tcPr>
+            <w:tcW w:w="1852" w:type="dxa"/>
+            <w:tcBorders>
+              <w:top w:val="single" w:sz="4" w:space="0" w:color="auto"/>
+              <w:left w:val="single" w:sz="4" w:space="0" w:color="auto"/>
+              <w:bottom w:val="single" w:sz="4" w:space="0" w:color="auto"/>
+              <w:right w:val="single" w:sz="4" w:space="0" w:color="auto"/>
+            </w:tcBorders>
+          </w:tcPr>
+          <w:p>
+            <w:pPr>
+              <w:ind w:left="360" w:right="90"/>
+              <w:rPr>
+                <w:rFonts w:asciiTheme="majorHAnsi" w:hAnsiTheme="majorHAnsi"/>
+              </w:rPr>
+            </w:pPr>
+            <w:r>
+              <w:rPr>
+                <w:rFonts w:asciiTheme="majorHAnsi" w:hAnsiTheme="majorHAnsi"/>
+              </w:rPr>
+              <w:t>Add</w:t>
+            </w:r>
+          </w:p>
+        </w:tc>
+        <w:tc>
+          <w:tcPr>
+            <w:tcW w:w="1536" w:type="dxa"/>
+            <w:tcBorders>
+              <w:top w:val="single" w:sz="4" w:space="0" w:color="auto"/>
+              <w:left w:val="single" w:sz="4" w:space="0" w:color="auto"/>
+              <w:bottom w:val="single" w:sz="4" w:space="0" w:color="auto"/>
+              <w:right w:val="single" w:sz="4" w:space="0" w:color="auto"/>
+            </w:tcBorders>
+          </w:tcPr>
+          <w:p>
+            <w:pPr>
+              <w:ind w:left="360" w:right="90"/>
+              <w:rPr>
+                <w:rFonts w:asciiTheme="majorHAnsi" w:hAnsiTheme="majorHAnsi"/>
+              </w:rPr>
+            </w:pPr>
+            <w:r>
+              <w:rPr>
+                <w:rFonts w:asciiTheme="majorHAnsi" w:hAnsiTheme="majorHAnsi"/>
+              </w:rPr>
+              <w:t>AnhAN60223</w:t>
+            </w:r>
+          </w:p>
+        </w:tc>
+        <w:tc>
+          <w:tcPr>
+            <w:tcW w:w="1453" w:type="dxa"/>
+            <w:tcBorders>
+              <w:top w:val="single" w:sz="4" w:space="0" w:color="auto"/>
+              <w:left w:val="single" w:sz="4" w:space="0" w:color="auto"/>
+              <w:bottom w:val="single" w:sz="4" w:space="0" w:color="auto"/>
+              <w:right w:val="single" w:sz="4" w:space="0" w:color="auto"/>
+            </w:tcBorders>
+          </w:tcPr>
+          <w:p>
+            <w:pPr>
+              <w:ind w:left="360" w:right="90"/>
+              <w:rPr>
+                <w:rFonts w:asciiTheme="majorHAnsi" w:hAnsiTheme="majorHAnsi"/>
+              </w:rPr>
+            </w:pPr>
+            <w:r>
+              <w:rPr>
+                <w:rFonts w:asciiTheme="majorHAnsi" w:hAnsiTheme="majorHAnsi"/>
+              </w:rPr>
+              <w:t>1.1</w:t>
+            </w:r>
+          </w:p>
+        </w:tc>
+      </w:tr>
+      <w:tr>
+        <w:tc>
+          <w:tcPr>
+            <w:tcW w:w="1857" w:type="dxa"/>
+            <w:tcBorders>
+              <w:top w:val="single" w:sz="4" w:space="0" w:color="auto"/>
             </w:tcBorders>
           </w:tcPr>
           <w:p>
@@ -1979,7 +2106,6 @@
         <w:rPr>
           <w:rStyle w:val="Heading2Char"/>
         </w:rPr>
-        <w:lastRenderedPageBreak/>
         <w:t>PART F</w:t>
       </w:r>
       <w:r>
@@ -2493,7 +2619,7 @@
                     </pic:cNvPicPr>
                   </pic:nvPicPr>
                   <pic:blipFill>
-                    <a:blip r:embed="rId7" cstate="print"/>
+                    <a:blip r:embed="rId8" cstate="print"/>
                     <a:srcRect/>
                     <a:stretch>
                       <a:fillRect/>
@@ -2530,14 +2656,27 @@
       <w:r>
         <w:t xml:space="preserve">Figure </w:t>
       </w:r>
-      <w:fldSimple w:instr=" SEQ Figure \* ARABIC ">
-        <w:r>
-          <w:rPr>
-            <w:noProof/>
-          </w:rPr>
-          <w:t>1</w:t>
-        </w:r>
-      </w:fldSimple>
+      <w:r>
+        <w:fldChar w:fldCharType="begin"/>
+      </w:r>
+      <w:r>
+        <w:instrText xml:space="preserve"> SEQ Figure \* ARABIC </w:instrText>
+      </w:r>
+      <w:r>
+        <w:fldChar w:fldCharType="separate"/>
+      </w:r>
+      <w:r>
+        <w:rPr>
+          <w:noProof/>
+        </w:rPr>
+        <w:t>1</w:t>
+      </w:r>
+      <w:r>
+        <w:rPr>
+          <w:noProof/>
+        </w:rPr>
+        <w:fldChar w:fldCharType="end"/>
+      </w:r>
       <w:r>
         <w:t xml:space="preserve"> : Register and Login</w:t>
       </w:r>
@@ -2548,8 +2687,6 @@
           <w:b/>
         </w:rPr>
       </w:pPr>
-      <w:bookmarkStart w:id="9" w:name="_GoBack"/>
-      <w:bookmarkEnd w:id="9"/>
       <w:r>
         <w:rPr>
           <w:b/>
@@ -2791,7 +2928,7 @@
                     </pic:cNvPicPr>
                   </pic:nvPicPr>
                   <pic:blipFill>
-                    <a:blip r:embed="rId8" cstate="print"/>
+                    <a:blip r:embed="rId9" cstate="print"/>
                     <a:srcRect/>
                     <a:stretch>
                       <a:fillRect/>
@@ -2828,14 +2965,27 @@
       <w:r>
         <w:t xml:space="preserve">Figure </w:t>
       </w:r>
-      <w:fldSimple w:instr=" SEQ Figure \* ARABIC ">
-        <w:r>
-          <w:rPr>
-            <w:noProof/>
-          </w:rPr>
-          <w:t>2</w:t>
-        </w:r>
-      </w:fldSimple>
+      <w:r>
+        <w:fldChar w:fldCharType="begin"/>
+      </w:r>
+      <w:r>
+        <w:instrText xml:space="preserve"> SEQ Figure \* ARABIC </w:instrText>
+      </w:r>
+      <w:r>
+        <w:fldChar w:fldCharType="separate"/>
+      </w:r>
+      <w:r>
+        <w:rPr>
+          <w:noProof/>
+        </w:rPr>
+        <w:t>2</w:t>
+      </w:r>
+      <w:r>
+        <w:rPr>
+          <w:noProof/>
+        </w:rPr>
+        <w:fldChar w:fldCharType="end"/>
+      </w:r>
       <w:r>
         <w:t xml:space="preserve"> : Forgot Password</w:t>
       </w:r>
@@ -2950,7 +3100,7 @@
                     </pic:cNvPicPr>
                   </pic:nvPicPr>
                   <pic:blipFill>
-                    <a:blip r:embed="rId9" cstate="print"/>
+                    <a:blip r:embed="rId10" cstate="print"/>
                     <a:srcRect/>
                     <a:stretch>
                       <a:fillRect/>
@@ -2987,14 +3137,27 @@
       <w:r>
         <w:t xml:space="preserve">Figure </w:t>
       </w:r>
-      <w:fldSimple w:instr=" SEQ Figure \* ARABIC ">
-        <w:r>
-          <w:rPr>
-            <w:noProof/>
-          </w:rPr>
-          <w:t>3</w:t>
-        </w:r>
-      </w:fldSimple>
+      <w:r>
+        <w:fldChar w:fldCharType="begin"/>
+      </w:r>
+      <w:r>
+        <w:instrText xml:space="preserve"> SEQ Figure \* ARABIC </w:instrText>
+      </w:r>
+      <w:r>
+        <w:fldChar w:fldCharType="separate"/>
+      </w:r>
+      <w:r>
+        <w:rPr>
+          <w:noProof/>
+        </w:rPr>
+        <w:t>3</w:t>
+      </w:r>
+      <w:r>
+        <w:rPr>
+          <w:noProof/>
+        </w:rPr>
+        <w:fldChar w:fldCharType="end"/>
+      </w:r>
       <w:r>
         <w:t xml:space="preserve"> : View All Tests</w:t>
       </w:r>
@@ -3086,7 +3249,7 @@
                     </pic:cNvPicPr>
                   </pic:nvPicPr>
                   <pic:blipFill>
-                    <a:blip r:embed="rId10" cstate="print"/>
+                    <a:blip r:embed="rId11" cstate="print"/>
                     <a:srcRect/>
                     <a:stretch>
                       <a:fillRect/>
@@ -3123,14 +3286,27 @@
       <w:r>
         <w:t xml:space="preserve">Figure </w:t>
       </w:r>
-      <w:fldSimple w:instr=" SEQ Figure \* ARABIC ">
-        <w:r>
-          <w:rPr>
-            <w:noProof/>
-          </w:rPr>
-          <w:t>4</w:t>
-        </w:r>
-      </w:fldSimple>
+      <w:r>
+        <w:fldChar w:fldCharType="begin"/>
+      </w:r>
+      <w:r>
+        <w:instrText xml:space="preserve"> SEQ Figure \* ARABIC </w:instrText>
+      </w:r>
+      <w:r>
+        <w:fldChar w:fldCharType="separate"/>
+      </w:r>
+      <w:r>
+        <w:rPr>
+          <w:noProof/>
+        </w:rPr>
+        <w:t>4</w:t>
+      </w:r>
+      <w:r>
+        <w:rPr>
+          <w:noProof/>
+        </w:rPr>
+        <w:fldChar w:fldCharType="end"/>
+      </w:r>
       <w:r>
         <w:t xml:space="preserve"> : View all Tests in Lists</w:t>
       </w:r>
@@ -3222,7 +3398,7 @@
                     </pic:cNvPicPr>
                   </pic:nvPicPr>
                   <pic:blipFill>
-                    <a:blip r:embed="rId11" cstate="print"/>
+                    <a:blip r:embed="rId12" cstate="print"/>
                     <a:srcRect/>
                     <a:stretch>
                       <a:fillRect/>
@@ -3311,7 +3487,7 @@
                     </pic:cNvPicPr>
                   </pic:nvPicPr>
                   <pic:blipFill>
-                    <a:blip r:embed="rId12" cstate="print"/>
+                    <a:blip r:embed="rId13" cstate="print"/>
                     <a:srcRect/>
                     <a:stretch>
                       <a:fillRect/>
@@ -3401,7 +3577,7 @@
                     </pic:cNvPicPr>
                   </pic:nvPicPr>
                   <pic:blipFill>
-                    <a:blip r:embed="rId13" cstate="print"/>
+                    <a:blip r:embed="rId14" cstate="print"/>
                     <a:srcRect/>
                     <a:stretch>
                       <a:fillRect/>
@@ -3438,14 +3614,27 @@
       <w:r>
         <w:t xml:space="preserve">Figure </w:t>
       </w:r>
-      <w:fldSimple w:instr=" SEQ Figure \* ARABIC ">
-        <w:r>
-          <w:rPr>
-            <w:noProof/>
-          </w:rPr>
-          <w:t>5</w:t>
-        </w:r>
-      </w:fldSimple>
+      <w:r>
+        <w:fldChar w:fldCharType="begin"/>
+      </w:r>
+      <w:r>
+        <w:instrText xml:space="preserve"> SEQ Figure \* ARABIC </w:instrText>
+      </w:r>
+      <w:r>
+        <w:fldChar w:fldCharType="separate"/>
+      </w:r>
+      <w:r>
+        <w:rPr>
+          <w:noProof/>
+        </w:rPr>
+        <w:t>5</w:t>
+      </w:r>
+      <w:r>
+        <w:rPr>
+          <w:noProof/>
+        </w:rPr>
+        <w:fldChar w:fldCharType="end"/>
+      </w:r>
       <w:r>
         <w:t xml:space="preserve"> : Create Test - step 1</w:t>
       </w:r>
@@ -3487,7 +3676,7 @@
                     </pic:cNvPicPr>
                   </pic:nvPicPr>
                   <pic:blipFill>
-                    <a:blip r:embed="rId14" cstate="print"/>
+                    <a:blip r:embed="rId15" cstate="print"/>
                     <a:srcRect/>
                     <a:stretch>
                       <a:fillRect/>
@@ -3524,14 +3713,27 @@
       <w:r>
         <w:t xml:space="preserve">Figure </w:t>
       </w:r>
-      <w:fldSimple w:instr=" SEQ Figure \* ARABIC ">
-        <w:r>
-          <w:rPr>
-            <w:noProof/>
-          </w:rPr>
-          <w:t>6</w:t>
-        </w:r>
-      </w:fldSimple>
+      <w:r>
+        <w:fldChar w:fldCharType="begin"/>
+      </w:r>
+      <w:r>
+        <w:instrText xml:space="preserve"> SEQ Figure \* ARABIC </w:instrText>
+      </w:r>
+      <w:r>
+        <w:fldChar w:fldCharType="separate"/>
+      </w:r>
+      <w:r>
+        <w:rPr>
+          <w:noProof/>
+        </w:rPr>
+        <w:t>6</w:t>
+      </w:r>
+      <w:r>
+        <w:rPr>
+          <w:noProof/>
+        </w:rPr>
+        <w:fldChar w:fldCharType="end"/>
+      </w:r>
       <w:r>
         <w:t xml:space="preserve"> : Create Test - step 2</w:t>
       </w:r>
@@ -3598,7 +3800,7 @@
                     </pic:cNvPicPr>
                   </pic:nvPicPr>
                   <pic:blipFill>
-                    <a:blip r:embed="rId15" cstate="print"/>
+                    <a:blip r:embed="rId16" cstate="print"/>
                     <a:srcRect/>
                     <a:stretch>
                       <a:fillRect/>
@@ -3635,14 +3837,27 @@
       <w:r>
         <w:t xml:space="preserve">Figure </w:t>
       </w:r>
-      <w:fldSimple w:instr=" SEQ Figure \* ARABIC ">
-        <w:r>
-          <w:rPr>
-            <w:noProof/>
-          </w:rPr>
-          <w:t>7</w:t>
-        </w:r>
-      </w:fldSimple>
+      <w:r>
+        <w:fldChar w:fldCharType="begin"/>
+      </w:r>
+      <w:r>
+        <w:instrText xml:space="preserve"> SEQ Figure \* ARABIC </w:instrText>
+      </w:r>
+      <w:r>
+        <w:fldChar w:fldCharType="separate"/>
+      </w:r>
+      <w:r>
+        <w:rPr>
+          <w:noProof/>
+        </w:rPr>
+        <w:t>7</w:t>
+      </w:r>
+      <w:r>
+        <w:rPr>
+          <w:noProof/>
+        </w:rPr>
+        <w:fldChar w:fldCharType="end"/>
+      </w:r>
       <w:r>
         <w:t xml:space="preserve"> : Create Test - step 3</w:t>
       </w:r>
@@ -3713,6 +3928,976 @@
       <w:r>
         <w:t>, Disable test (6), Delete test (7)</w:t>
       </w:r>
+    </w:p>
+    <w:p>
+      <w:pPr>
+        <w:pStyle w:val="Heading1"/>
+        <w:numPr>
+          <w:ilvl w:val="0"/>
+          <w:numId w:val="20"/>
+        </w:numPr>
+      </w:pPr>
+      <w:r>
+        <w:t>Student</w:t>
+      </w:r>
+      <w:r>
+        <w:t>’s</w:t>
+      </w:r>
+      <w:r>
+        <w:t xml:space="preserve"> Guide</w:t>
+      </w:r>
+      <w:r>
+        <w:t xml:space="preserve"> </w:t>
+      </w:r>
+    </w:p>
+    <w:p>
+      <w:pPr>
+        <w:pStyle w:val="Heading2"/>
+        <w:numPr>
+          <w:ilvl w:val="1"/>
+          <w:numId w:val="20"/>
+        </w:numPr>
+      </w:pPr>
+      <w:r>
+        <w:t>Do</w:t>
+      </w:r>
+      <w:r>
+        <w:t xml:space="preserve"> </w:t>
+      </w:r>
+      <w:r>
+        <w:t>Test</w:t>
+      </w:r>
+    </w:p>
+    <w:p>
+      <w:r>
+        <w:t xml:space="preserve">There are 2 </w:t>
+      </w:r>
+      <w:proofErr w:type="gramStart"/>
+      <w:r>
+        <w:t>ways :</w:t>
+      </w:r>
+      <w:proofErr w:type="gramEnd"/>
+    </w:p>
+    <w:p>
+      <w:r>
+        <w:t>First:</w:t>
+      </w:r>
+    </w:p>
+    <w:p>
+      <w:r>
+        <w:t>Step 1: Login</w:t>
+      </w:r>
+    </w:p>
+    <w:p>
+      <w:r>
+        <w:lastRenderedPageBreak/>
+        <w:t>Step 2: Choose a test which its background color is red to do in Calendar tab.</w:t>
+      </w:r>
+      <w:r>
+        <w:rPr>
+          <w:noProof/>
+        </w:rPr>
+        <w:drawing>
+          <wp:inline distT="0" distB="0" distL="0" distR="0">
+            <wp:extent cx="5943600" cy="3167380"/>
+            <wp:effectExtent l="0" t="0" r="0" b="0"/>
+            <wp:docPr id="2" name="Picture 2"/>
+            <wp:cNvGraphicFramePr>
+              <a:graphicFrameLocks xmlns:a="http://schemas.openxmlformats.org/drawingml/2006/main" noChangeAspect="1"/>
+            </wp:cNvGraphicFramePr>
+            <a:graphic xmlns:a="http://schemas.openxmlformats.org/drawingml/2006/main">
+              <a:graphicData uri="http://schemas.openxmlformats.org/drawingml/2006/picture">
+                <pic:pic xmlns:pic="http://schemas.openxmlformats.org/drawingml/2006/picture">
+                  <pic:nvPicPr>
+                    <pic:cNvPr id="0" name=""/>
+                    <pic:cNvPicPr/>
+                  </pic:nvPicPr>
+                  <pic:blipFill>
+                    <a:blip r:embed="rId17"/>
+                    <a:stretch>
+                      <a:fillRect/>
+                    </a:stretch>
+                  </pic:blipFill>
+                  <pic:spPr>
+                    <a:xfrm>
+                      <a:off x="0" y="0"/>
+                      <a:ext cx="5943600" cy="3167380"/>
+                    </a:xfrm>
+                    <a:prstGeom prst="rect">
+                      <a:avLst/>
+                    </a:prstGeom>
+                  </pic:spPr>
+                </pic:pic>
+              </a:graphicData>
+            </a:graphic>
+          </wp:inline>
+        </w:drawing>
+      </w:r>
+    </w:p>
+    <w:p>
+      <w:r>
+        <w:t>Step 3: Click Continue</w:t>
+      </w:r>
+    </w:p>
+    <w:p>
+      <w:r>
+        <w:rPr>
+          <w:noProof/>
+        </w:rPr>
+        <w:drawing>
+          <wp:inline distT="0" distB="0" distL="0" distR="0">
+            <wp:extent cx="5943600" cy="3167380"/>
+            <wp:effectExtent l="0" t="0" r="0" b="0"/>
+            <wp:docPr id="3" name="Picture 3"/>
+            <wp:cNvGraphicFramePr>
+              <a:graphicFrameLocks xmlns:a="http://schemas.openxmlformats.org/drawingml/2006/main" noChangeAspect="1"/>
+            </wp:cNvGraphicFramePr>
+            <a:graphic xmlns:a="http://schemas.openxmlformats.org/drawingml/2006/main">
+              <a:graphicData uri="http://schemas.openxmlformats.org/drawingml/2006/picture">
+                <pic:pic xmlns:pic="http://schemas.openxmlformats.org/drawingml/2006/picture">
+                  <pic:nvPicPr>
+                    <pic:cNvPr id="0" name=""/>
+                    <pic:cNvPicPr/>
+                  </pic:nvPicPr>
+                  <pic:blipFill>
+                    <a:blip r:embed="rId18"/>
+                    <a:stretch>
+                      <a:fillRect/>
+                    </a:stretch>
+                  </pic:blipFill>
+                  <pic:spPr>
+                    <a:xfrm>
+                      <a:off x="0" y="0"/>
+                      <a:ext cx="5943600" cy="3167380"/>
+                    </a:xfrm>
+                    <a:prstGeom prst="rect">
+                      <a:avLst/>
+                    </a:prstGeom>
+                  </pic:spPr>
+                </pic:pic>
+              </a:graphicData>
+            </a:graphic>
+          </wp:inline>
+        </w:drawing>
+      </w:r>
+    </w:p>
+    <w:p>
+      <w:r>
+        <w:lastRenderedPageBreak/>
+        <w:t>Step 4: Do test and finish</w:t>
+      </w:r>
+      <w:r>
+        <w:rPr>
+          <w:noProof/>
+        </w:rPr>
+        <w:drawing>
+          <wp:inline distT="0" distB="0" distL="0" distR="0">
+            <wp:extent cx="5943600" cy="3167380"/>
+            <wp:effectExtent l="0" t="0" r="0" b="0"/>
+            <wp:docPr id="6" name="Picture 6"/>
+            <wp:cNvGraphicFramePr>
+              <a:graphicFrameLocks xmlns:a="http://schemas.openxmlformats.org/drawingml/2006/main" noChangeAspect="1"/>
+            </wp:cNvGraphicFramePr>
+            <a:graphic xmlns:a="http://schemas.openxmlformats.org/drawingml/2006/main">
+              <a:graphicData uri="http://schemas.openxmlformats.org/drawingml/2006/picture">
+                <pic:pic xmlns:pic="http://schemas.openxmlformats.org/drawingml/2006/picture">
+                  <pic:nvPicPr>
+                    <pic:cNvPr id="0" name=""/>
+                    <pic:cNvPicPr/>
+                  </pic:nvPicPr>
+                  <pic:blipFill>
+                    <a:blip r:embed="rId19"/>
+                    <a:stretch>
+                      <a:fillRect/>
+                    </a:stretch>
+                  </pic:blipFill>
+                  <pic:spPr>
+                    <a:xfrm>
+                      <a:off x="0" y="0"/>
+                      <a:ext cx="5943600" cy="3167380"/>
+                    </a:xfrm>
+                    <a:prstGeom prst="rect">
+                      <a:avLst/>
+                    </a:prstGeom>
+                  </pic:spPr>
+                </pic:pic>
+              </a:graphicData>
+            </a:graphic>
+          </wp:inline>
+        </w:drawing>
+      </w:r>
+    </w:p>
+    <w:p/>
+    <w:p>
+      <w:r>
+        <w:t>Second:</w:t>
+      </w:r>
+    </w:p>
+    <w:p>
+      <w:r>
+        <w:t>Step 1: Login</w:t>
+      </w:r>
+    </w:p>
+    <w:p>
+      <w:r>
+        <w:t xml:space="preserve">Step 2: Choose a test which has tooltip message “Take a test” to </w:t>
+      </w:r>
+      <w:proofErr w:type="gramStart"/>
+      <w:r>
+        <w:t>do .</w:t>
+      </w:r>
+      <w:proofErr w:type="gramEnd"/>
+      <w:r>
+        <w:rPr>
+          <w:noProof/>
+        </w:rPr>
+        <w:drawing>
+          <wp:inline distT="0" distB="0" distL="0" distR="0">
+            <wp:extent cx="5943600" cy="3167380"/>
+            <wp:effectExtent l="0" t="0" r="0" b="0"/>
+            <wp:docPr id="7" name="Picture 7"/>
+            <wp:cNvGraphicFramePr>
+              <a:graphicFrameLocks xmlns:a="http://schemas.openxmlformats.org/drawingml/2006/main" noChangeAspect="1"/>
+            </wp:cNvGraphicFramePr>
+            <a:graphic xmlns:a="http://schemas.openxmlformats.org/drawingml/2006/main">
+              <a:graphicData uri="http://schemas.openxmlformats.org/drawingml/2006/picture">
+                <pic:pic xmlns:pic="http://schemas.openxmlformats.org/drawingml/2006/picture">
+                  <pic:nvPicPr>
+                    <pic:cNvPr id="0" name=""/>
+                    <pic:cNvPicPr/>
+                  </pic:nvPicPr>
+                  <pic:blipFill>
+                    <a:blip r:embed="rId20"/>
+                    <a:stretch>
+                      <a:fillRect/>
+                    </a:stretch>
+                  </pic:blipFill>
+                  <pic:spPr>
+                    <a:xfrm>
+                      <a:off x="0" y="0"/>
+                      <a:ext cx="5943600" cy="3167380"/>
+                    </a:xfrm>
+                    <a:prstGeom prst="rect">
+                      <a:avLst/>
+                    </a:prstGeom>
+                  </pic:spPr>
+                </pic:pic>
+              </a:graphicData>
+            </a:graphic>
+          </wp:inline>
+        </w:drawing>
+      </w:r>
+    </w:p>
+    <w:p>
+      <w:r>
+        <w:lastRenderedPageBreak/>
+        <w:t>Step 3: Click Continue</w:t>
+      </w:r>
+      <w:r>
+        <w:rPr>
+          <w:noProof/>
+        </w:rPr>
+        <w:drawing>
+          <wp:inline distT="0" distB="0" distL="0" distR="0" wp14:anchorId="785E4913" wp14:editId="54264587">
+            <wp:extent cx="5943600" cy="3167380"/>
+            <wp:effectExtent l="0" t="0" r="0" b="0"/>
+            <wp:docPr id="8" name="Picture 8"/>
+            <wp:cNvGraphicFramePr>
+              <a:graphicFrameLocks xmlns:a="http://schemas.openxmlformats.org/drawingml/2006/main" noChangeAspect="1"/>
+            </wp:cNvGraphicFramePr>
+            <a:graphic xmlns:a="http://schemas.openxmlformats.org/drawingml/2006/main">
+              <a:graphicData uri="http://schemas.openxmlformats.org/drawingml/2006/picture">
+                <pic:pic xmlns:pic="http://schemas.openxmlformats.org/drawingml/2006/picture">
+                  <pic:nvPicPr>
+                    <pic:cNvPr id="0" name=""/>
+                    <pic:cNvPicPr/>
+                  </pic:nvPicPr>
+                  <pic:blipFill>
+                    <a:blip r:embed="rId18"/>
+                    <a:stretch>
+                      <a:fillRect/>
+                    </a:stretch>
+                  </pic:blipFill>
+                  <pic:spPr>
+                    <a:xfrm>
+                      <a:off x="0" y="0"/>
+                      <a:ext cx="5943600" cy="3167380"/>
+                    </a:xfrm>
+                    <a:prstGeom prst="rect">
+                      <a:avLst/>
+                    </a:prstGeom>
+                  </pic:spPr>
+                </pic:pic>
+              </a:graphicData>
+            </a:graphic>
+          </wp:inline>
+        </w:drawing>
+      </w:r>
+    </w:p>
+    <w:p>
+      <w:r>
+        <w:t>Step 4: Do test and finish</w:t>
+      </w:r>
+      <w:r>
+        <w:rPr>
+          <w:noProof/>
+        </w:rPr>
+        <w:drawing>
+          <wp:inline distT="0" distB="0" distL="0" distR="0" wp14:anchorId="7D32D182" wp14:editId="219C5EEA">
+            <wp:extent cx="5943600" cy="3167380"/>
+            <wp:effectExtent l="0" t="0" r="0" b="0"/>
+            <wp:docPr id="11" name="Picture 11"/>
+            <wp:cNvGraphicFramePr>
+              <a:graphicFrameLocks xmlns:a="http://schemas.openxmlformats.org/drawingml/2006/main" noChangeAspect="1"/>
+            </wp:cNvGraphicFramePr>
+            <a:graphic xmlns:a="http://schemas.openxmlformats.org/drawingml/2006/main">
+              <a:graphicData uri="http://schemas.openxmlformats.org/drawingml/2006/picture">
+                <pic:pic xmlns:pic="http://schemas.openxmlformats.org/drawingml/2006/picture">
+                  <pic:nvPicPr>
+                    <pic:cNvPr id="0" name=""/>
+                    <pic:cNvPicPr/>
+                  </pic:nvPicPr>
+                  <pic:blipFill>
+                    <a:blip r:embed="rId19"/>
+                    <a:stretch>
+                      <a:fillRect/>
+                    </a:stretch>
+                  </pic:blipFill>
+                  <pic:spPr>
+                    <a:xfrm>
+                      <a:off x="0" y="0"/>
+                      <a:ext cx="5943600" cy="3167380"/>
+                    </a:xfrm>
+                    <a:prstGeom prst="rect">
+                      <a:avLst/>
+                    </a:prstGeom>
+                  </pic:spPr>
+                </pic:pic>
+              </a:graphicData>
+            </a:graphic>
+          </wp:inline>
+        </w:drawing>
+      </w:r>
+    </w:p>
+    <w:p/>
+    <w:p/>
+    <w:p/>
+    <w:p>
+      <w:pPr>
+        <w:pStyle w:val="Heading2"/>
+        <w:numPr>
+          <w:ilvl w:val="1"/>
+          <w:numId w:val="20"/>
+        </w:numPr>
+      </w:pPr>
+      <w:r>
+        <w:lastRenderedPageBreak/>
+        <w:t>View History</w:t>
+      </w:r>
+      <w:r>
+        <w:t xml:space="preserve"> </w:t>
+      </w:r>
+      <w:r>
+        <w:t>Test</w:t>
+      </w:r>
+    </w:p>
+    <w:p>
+      <w:r>
+        <w:t>Step 1: Login</w:t>
+      </w:r>
+    </w:p>
+    <w:p>
+      <w:r>
+        <w:t xml:space="preserve">Step 2: Choose Test List tab then click the test’s </w:t>
+      </w:r>
+      <w:r>
+        <w:rPr>
+          <w:noProof/>
+        </w:rPr>
+        <w:drawing>
+          <wp:inline distT="0" distB="0" distL="0" distR="0">
+            <wp:extent cx="257175" cy="257175"/>
+            <wp:effectExtent l="0" t="0" r="0" b="0"/>
+            <wp:docPr id="12" name="Picture 12" descr="D:\Capstone Project\SourceCode\OATS_Capstone\OATS_Capstone\Style\img\test_history.png"/>
+            <wp:cNvGraphicFramePr>
+              <a:graphicFrameLocks xmlns:a="http://schemas.openxmlformats.org/drawingml/2006/main" noChangeAspect="1"/>
+            </wp:cNvGraphicFramePr>
+            <a:graphic xmlns:a="http://schemas.openxmlformats.org/drawingml/2006/main">
+              <a:graphicData uri="http://schemas.openxmlformats.org/drawingml/2006/picture">
+                <pic:pic xmlns:pic="http://schemas.openxmlformats.org/drawingml/2006/picture">
+                  <pic:nvPicPr>
+                    <pic:cNvPr id="0" name="Picture 1" descr="D:\Capstone Project\SourceCode\OATS_Capstone\OATS_Capstone\Style\img\test_history.png"/>
+                    <pic:cNvPicPr>
+                      <a:picLocks noChangeAspect="1" noChangeArrowheads="1"/>
+                    </pic:cNvPicPr>
+                  </pic:nvPicPr>
+                  <pic:blipFill>
+                    <a:blip r:embed="rId21">
+                      <a:extLst>
+                        <a:ext uri="{28A0092B-C50C-407E-A947-70E740481C1C}">
+                          <a14:useLocalDpi xmlns:a14="http://schemas.microsoft.com/office/drawing/2010/main" val="0"/>
+                        </a:ext>
+                      </a:extLst>
+                    </a:blip>
+                    <a:srcRect/>
+                    <a:stretch>
+                      <a:fillRect/>
+                    </a:stretch>
+                  </pic:blipFill>
+                  <pic:spPr bwMode="auto">
+                    <a:xfrm>
+                      <a:off x="0" y="0"/>
+                      <a:ext cx="257175" cy="257175"/>
+                    </a:xfrm>
+                    <a:prstGeom prst="rect">
+                      <a:avLst/>
+                    </a:prstGeom>
+                    <a:noFill/>
+                    <a:ln>
+                      <a:noFill/>
+                    </a:ln>
+                  </pic:spPr>
+                </pic:pic>
+              </a:graphicData>
+            </a:graphic>
+          </wp:inline>
+        </w:drawing>
+      </w:r>
+      <w:r>
+        <w:t xml:space="preserve"> icon </w:t>
+      </w:r>
+      <w:r>
+        <w:rPr>
+          <w:noProof/>
+        </w:rPr>
+        <w:drawing>
+          <wp:inline distT="0" distB="0" distL="0" distR="0">
+            <wp:extent cx="5943600" cy="3167380"/>
+            <wp:effectExtent l="0" t="0" r="0" b="0"/>
+            <wp:docPr id="14" name="Picture 14"/>
+            <wp:cNvGraphicFramePr>
+              <a:graphicFrameLocks xmlns:a="http://schemas.openxmlformats.org/drawingml/2006/main" noChangeAspect="1"/>
+            </wp:cNvGraphicFramePr>
+            <a:graphic xmlns:a="http://schemas.openxmlformats.org/drawingml/2006/main">
+              <a:graphicData uri="http://schemas.openxmlformats.org/drawingml/2006/picture">
+                <pic:pic xmlns:pic="http://schemas.openxmlformats.org/drawingml/2006/picture">
+                  <pic:nvPicPr>
+                    <pic:cNvPr id="0" name=""/>
+                    <pic:cNvPicPr/>
+                  </pic:nvPicPr>
+                  <pic:blipFill>
+                    <a:blip r:embed="rId22"/>
+                    <a:stretch>
+                      <a:fillRect/>
+                    </a:stretch>
+                  </pic:blipFill>
+                  <pic:spPr>
+                    <a:xfrm>
+                      <a:off x="0" y="0"/>
+                      <a:ext cx="5943600" cy="3167380"/>
+                    </a:xfrm>
+                    <a:prstGeom prst="rect">
+                      <a:avLst/>
+                    </a:prstGeom>
+                  </pic:spPr>
+                </pic:pic>
+              </a:graphicData>
+            </a:graphic>
+          </wp:inline>
+        </w:drawing>
+      </w:r>
+    </w:p>
+    <w:p>
+      <w:r>
+        <w:t>Step 3: Review the test did</w:t>
+      </w:r>
+      <w:r>
+        <w:rPr>
+          <w:noProof/>
+        </w:rPr>
+        <w:drawing>
+          <wp:inline distT="0" distB="0" distL="0" distR="0">
+            <wp:extent cx="5943600" cy="3167380"/>
+            <wp:effectExtent l="0" t="0" r="0" b="0"/>
+            <wp:docPr id="15" name="Picture 15"/>
+            <wp:cNvGraphicFramePr>
+              <a:graphicFrameLocks xmlns:a="http://schemas.openxmlformats.org/drawingml/2006/main" noChangeAspect="1"/>
+            </wp:cNvGraphicFramePr>
+            <a:graphic xmlns:a="http://schemas.openxmlformats.org/drawingml/2006/main">
+              <a:graphicData uri="http://schemas.openxmlformats.org/drawingml/2006/picture">
+                <pic:pic xmlns:pic="http://schemas.openxmlformats.org/drawingml/2006/picture">
+                  <pic:nvPicPr>
+                    <pic:cNvPr id="0" name=""/>
+                    <pic:cNvPicPr/>
+                  </pic:nvPicPr>
+                  <pic:blipFill>
+                    <a:blip r:embed="rId23"/>
+                    <a:stretch>
+                      <a:fillRect/>
+                    </a:stretch>
+                  </pic:blipFill>
+                  <pic:spPr>
+                    <a:xfrm>
+                      <a:off x="0" y="0"/>
+                      <a:ext cx="5943600" cy="3167380"/>
+                    </a:xfrm>
+                    <a:prstGeom prst="rect">
+                      <a:avLst/>
+                    </a:prstGeom>
+                  </pic:spPr>
+                </pic:pic>
+              </a:graphicData>
+            </a:graphic>
+          </wp:inline>
+        </w:drawing>
+      </w:r>
+    </w:p>
+    <w:p/>
+    <w:p>
+      <w:pPr>
+        <w:pStyle w:val="Heading2"/>
+        <w:numPr>
+          <w:ilvl w:val="1"/>
+          <w:numId w:val="20"/>
+        </w:numPr>
+      </w:pPr>
+      <w:r>
+        <w:lastRenderedPageBreak/>
+        <w:t>Search</w:t>
+      </w:r>
+      <w:r>
+        <w:t xml:space="preserve"> </w:t>
+      </w:r>
+      <w:r>
+        <w:t>Test</w:t>
+      </w:r>
+    </w:p>
+    <w:p>
+      <w:r>
+        <w:t>Step 1: Login</w:t>
+      </w:r>
+    </w:p>
+    <w:p>
+      <w:r>
+        <w:t xml:space="preserve">Step 2: Type test name into Search Tests </w:t>
+      </w:r>
+      <w:proofErr w:type="gramStart"/>
+      <w:r>
+        <w:t>textbox(</w:t>
+      </w:r>
+      <w:proofErr w:type="gramEnd"/>
+      <w:r>
+        <w:t xml:space="preserve">can search by tag) then choose the test </w:t>
+      </w:r>
+      <w:r>
+        <w:rPr>
+          <w:noProof/>
+        </w:rPr>
+        <w:drawing>
+          <wp:inline distT="0" distB="0" distL="0" distR="0">
+            <wp:extent cx="5943600" cy="3167380"/>
+            <wp:effectExtent l="0" t="0" r="0" b="0"/>
+            <wp:docPr id="17" name="Picture 17"/>
+            <wp:cNvGraphicFramePr>
+              <a:graphicFrameLocks xmlns:a="http://schemas.openxmlformats.org/drawingml/2006/main" noChangeAspect="1"/>
+            </wp:cNvGraphicFramePr>
+            <a:graphic xmlns:a="http://schemas.openxmlformats.org/drawingml/2006/main">
+              <a:graphicData uri="http://schemas.openxmlformats.org/drawingml/2006/picture">
+                <pic:pic xmlns:pic="http://schemas.openxmlformats.org/drawingml/2006/picture">
+                  <pic:nvPicPr>
+                    <pic:cNvPr id="0" name=""/>
+                    <pic:cNvPicPr/>
+                  </pic:nvPicPr>
+                  <pic:blipFill>
+                    <a:blip r:embed="rId24"/>
+                    <a:stretch>
+                      <a:fillRect/>
+                    </a:stretch>
+                  </pic:blipFill>
+                  <pic:spPr>
+                    <a:xfrm>
+                      <a:off x="0" y="0"/>
+                      <a:ext cx="5943600" cy="3167380"/>
+                    </a:xfrm>
+                    <a:prstGeom prst="rect">
+                      <a:avLst/>
+                    </a:prstGeom>
+                  </pic:spPr>
+                </pic:pic>
+              </a:graphicData>
+            </a:graphic>
+          </wp:inline>
+        </w:drawing>
+      </w:r>
+    </w:p>
+    <w:p>
+      <w:r>
+        <w:t xml:space="preserve">Step </w:t>
+      </w:r>
+      <w:proofErr w:type="gramStart"/>
+      <w:r>
+        <w:t>3 :Appear</w:t>
+      </w:r>
+      <w:proofErr w:type="gramEnd"/>
+      <w:r>
+        <w:t xml:space="preserve"> the test </w:t>
+      </w:r>
+    </w:p>
+    <w:p>
+      <w:pPr>
+        <w:pStyle w:val="Heading2"/>
+        <w:numPr>
+          <w:ilvl w:val="1"/>
+          <w:numId w:val="20"/>
+        </w:numPr>
+      </w:pPr>
+      <w:r>
+        <w:t>Invite other users into the test</w:t>
+      </w:r>
+    </w:p>
+    <w:p>
+      <w:r>
+        <w:t>Step1: Login</w:t>
+      </w:r>
+    </w:p>
+    <w:p>
+      <w:r>
+        <w:lastRenderedPageBreak/>
+        <w:t>Step 2: Choose Invitation tab then click Invite more Students or Invite more Educators button</w:t>
+      </w:r>
+      <w:r>
+        <w:rPr>
+          <w:noProof/>
+        </w:rPr>
+        <w:drawing>
+          <wp:inline distT="0" distB="0" distL="0" distR="0">
+            <wp:extent cx="5943600" cy="3167380"/>
+            <wp:effectExtent l="0" t="0" r="0" b="0"/>
+            <wp:docPr id="18" name="Picture 18"/>
+            <wp:cNvGraphicFramePr>
+              <a:graphicFrameLocks xmlns:a="http://schemas.openxmlformats.org/drawingml/2006/main" noChangeAspect="1"/>
+            </wp:cNvGraphicFramePr>
+            <a:graphic xmlns:a="http://schemas.openxmlformats.org/drawingml/2006/main">
+              <a:graphicData uri="http://schemas.openxmlformats.org/drawingml/2006/picture">
+                <pic:pic xmlns:pic="http://schemas.openxmlformats.org/drawingml/2006/picture">
+                  <pic:nvPicPr>
+                    <pic:cNvPr id="0" name=""/>
+                    <pic:cNvPicPr/>
+                  </pic:nvPicPr>
+                  <pic:blipFill>
+                    <a:blip r:embed="rId25"/>
+                    <a:stretch>
+                      <a:fillRect/>
+                    </a:stretch>
+                  </pic:blipFill>
+                  <pic:spPr>
+                    <a:xfrm>
+                      <a:off x="0" y="0"/>
+                      <a:ext cx="5943600" cy="3167380"/>
+                    </a:xfrm>
+                    <a:prstGeom prst="rect">
+                      <a:avLst/>
+                    </a:prstGeom>
+                  </pic:spPr>
+                </pic:pic>
+              </a:graphicData>
+            </a:graphic>
+          </wp:inline>
+        </w:drawing>
+      </w:r>
+    </w:p>
+    <w:p>
+      <w:r>
+        <w:t xml:space="preserve">Step 3: Invite other users into the </w:t>
+      </w:r>
+      <w:proofErr w:type="gramStart"/>
+      <w:r>
+        <w:t>test(</w:t>
+      </w:r>
+      <w:proofErr w:type="gramEnd"/>
+      <w:r>
+        <w:t>support search user) then click Submit button</w:t>
+      </w:r>
+      <w:r>
+        <w:rPr>
+          <w:noProof/>
+        </w:rPr>
+        <w:drawing>
+          <wp:inline distT="0" distB="0" distL="0" distR="0">
+            <wp:extent cx="5943600" cy="3167380"/>
+            <wp:effectExtent l="0" t="0" r="0" b="0"/>
+            <wp:docPr id="20" name="Picture 20"/>
+            <wp:cNvGraphicFramePr>
+              <a:graphicFrameLocks xmlns:a="http://schemas.openxmlformats.org/drawingml/2006/main" noChangeAspect="1"/>
+            </wp:cNvGraphicFramePr>
+            <a:graphic xmlns:a="http://schemas.openxmlformats.org/drawingml/2006/main">
+              <a:graphicData uri="http://schemas.openxmlformats.org/drawingml/2006/picture">
+                <pic:pic xmlns:pic="http://schemas.openxmlformats.org/drawingml/2006/picture">
+                  <pic:nvPicPr>
+                    <pic:cNvPr id="0" name=""/>
+                    <pic:cNvPicPr/>
+                  </pic:nvPicPr>
+                  <pic:blipFill>
+                    <a:blip r:embed="rId26"/>
+                    <a:stretch>
+                      <a:fillRect/>
+                    </a:stretch>
+                  </pic:blipFill>
+                  <pic:spPr>
+                    <a:xfrm>
+                      <a:off x="0" y="0"/>
+                      <a:ext cx="5943600" cy="3167380"/>
+                    </a:xfrm>
+                    <a:prstGeom prst="rect">
+                      <a:avLst/>
+                    </a:prstGeom>
+                  </pic:spPr>
+                </pic:pic>
+              </a:graphicData>
+            </a:graphic>
+          </wp:inline>
+        </w:drawing>
+      </w:r>
+      <w:r>
+        <w:t xml:space="preserve"> </w:t>
+      </w:r>
+    </w:p>
+    <w:p>
+      <w:proofErr w:type="spellStart"/>
+      <w:r>
+        <w:lastRenderedPageBreak/>
+        <w:t>Besises</w:t>
+      </w:r>
+      <w:proofErr w:type="spellEnd"/>
+      <w:r>
+        <w:t>, can invite people who out of system by click Invite outside then type people’s name and email who ‘re invited.</w:t>
+      </w:r>
+      <w:r>
+        <w:rPr>
+          <w:noProof/>
+        </w:rPr>
+        <w:drawing>
+          <wp:inline distT="0" distB="0" distL="0" distR="0">
+            <wp:extent cx="5943600" cy="3167380"/>
+            <wp:effectExtent l="0" t="0" r="0" b="0"/>
+            <wp:docPr id="21" name="Picture 21"/>
+            <wp:cNvGraphicFramePr>
+              <a:graphicFrameLocks xmlns:a="http://schemas.openxmlformats.org/drawingml/2006/main" noChangeAspect="1"/>
+            </wp:cNvGraphicFramePr>
+            <a:graphic xmlns:a="http://schemas.openxmlformats.org/drawingml/2006/main">
+              <a:graphicData uri="http://schemas.openxmlformats.org/drawingml/2006/picture">
+                <pic:pic xmlns:pic="http://schemas.openxmlformats.org/drawingml/2006/picture">
+                  <pic:nvPicPr>
+                    <pic:cNvPr id="0" name=""/>
+                    <pic:cNvPicPr/>
+                  </pic:nvPicPr>
+                  <pic:blipFill>
+                    <a:blip r:embed="rId27"/>
+                    <a:stretch>
+                      <a:fillRect/>
+                    </a:stretch>
+                  </pic:blipFill>
+                  <pic:spPr>
+                    <a:xfrm>
+                      <a:off x="0" y="0"/>
+                      <a:ext cx="5943600" cy="3167380"/>
+                    </a:xfrm>
+                    <a:prstGeom prst="rect">
+                      <a:avLst/>
+                    </a:prstGeom>
+                  </pic:spPr>
+                </pic:pic>
+              </a:graphicData>
+            </a:graphic>
+          </wp:inline>
+        </w:drawing>
+      </w:r>
+    </w:p>
+    <w:p>
+      <w:pPr>
+        <w:pStyle w:val="Heading2"/>
+        <w:numPr>
+          <w:ilvl w:val="1"/>
+          <w:numId w:val="20"/>
+        </w:numPr>
+      </w:pPr>
+      <w:r>
+        <w:t>Update Profile</w:t>
+      </w:r>
+    </w:p>
+    <w:p>
+      <w:r>
+        <w:t>Step 1: Login</w:t>
+      </w:r>
+    </w:p>
+    <w:p>
+      <w:r>
+        <w:t xml:space="preserve">Step 2: Click </w:t>
+      </w:r>
+      <w:r>
+        <w:rPr>
+          <w:noProof/>
+        </w:rPr>
+        <w:drawing>
+          <wp:inline distT="0" distB="0" distL="0" distR="0">
+            <wp:extent cx="257175" cy="257175"/>
+            <wp:effectExtent l="0" t="0" r="0" b="0"/>
+            <wp:docPr id="23" name="Picture 23" descr="D:\Capstone Project\SourceCode\OATS_Capstone\OATS_Capstone\Style\img\user.png"/>
+            <wp:cNvGraphicFramePr>
+              <a:graphicFrameLocks xmlns:a="http://schemas.openxmlformats.org/drawingml/2006/main" noChangeAspect="1"/>
+            </wp:cNvGraphicFramePr>
+            <a:graphic xmlns:a="http://schemas.openxmlformats.org/drawingml/2006/main">
+              <a:graphicData uri="http://schemas.openxmlformats.org/drawingml/2006/picture">
+                <pic:pic xmlns:pic="http://schemas.openxmlformats.org/drawingml/2006/picture">
+                  <pic:nvPicPr>
+                    <pic:cNvPr id="0" name="Picture 2" descr="D:\Capstone Project\SourceCode\OATS_Capstone\OATS_Capstone\Style\img\user.png"/>
+                    <pic:cNvPicPr>
+                      <a:picLocks noChangeAspect="1" noChangeArrowheads="1"/>
+                    </pic:cNvPicPr>
+                  </pic:nvPicPr>
+                  <pic:blipFill>
+                    <a:blip r:embed="rId28">
+                      <a:extLst>
+                        <a:ext uri="{28A0092B-C50C-407E-A947-70E740481C1C}">
+                          <a14:useLocalDpi xmlns:a14="http://schemas.microsoft.com/office/drawing/2010/main" val="0"/>
+                        </a:ext>
+                      </a:extLst>
+                    </a:blip>
+                    <a:srcRect/>
+                    <a:stretch>
+                      <a:fillRect/>
+                    </a:stretch>
+                  </pic:blipFill>
+                  <pic:spPr bwMode="auto">
+                    <a:xfrm>
+                      <a:off x="0" y="0"/>
+                      <a:ext cx="257175" cy="257175"/>
+                    </a:xfrm>
+                    <a:prstGeom prst="rect">
+                      <a:avLst/>
+                    </a:prstGeom>
+                    <a:noFill/>
+                    <a:ln>
+                      <a:noFill/>
+                    </a:ln>
+                  </pic:spPr>
+                </pic:pic>
+              </a:graphicData>
+            </a:graphic>
+          </wp:inline>
+        </w:drawing>
+      </w:r>
+      <w:r>
+        <w:t xml:space="preserve"> icon then choose My Profile</w:t>
+      </w:r>
+      <w:r>
+        <w:rPr>
+          <w:noProof/>
+        </w:rPr>
+        <w:drawing>
+          <wp:inline distT="0" distB="0" distL="0" distR="0">
+            <wp:extent cx="5943600" cy="3167380"/>
+            <wp:effectExtent l="0" t="0" r="0" b="0"/>
+            <wp:docPr id="22" name="Picture 22"/>
+            <wp:cNvGraphicFramePr>
+              <a:graphicFrameLocks xmlns:a="http://schemas.openxmlformats.org/drawingml/2006/main" noChangeAspect="1"/>
+            </wp:cNvGraphicFramePr>
+            <a:graphic xmlns:a="http://schemas.openxmlformats.org/drawingml/2006/main">
+              <a:graphicData uri="http://schemas.openxmlformats.org/drawingml/2006/picture">
+                <pic:pic xmlns:pic="http://schemas.openxmlformats.org/drawingml/2006/picture">
+                  <pic:nvPicPr>
+                    <pic:cNvPr id="0" name=""/>
+                    <pic:cNvPicPr/>
+                  </pic:nvPicPr>
+                  <pic:blipFill>
+                    <a:blip r:embed="rId29"/>
+                    <a:stretch>
+                      <a:fillRect/>
+                    </a:stretch>
+                  </pic:blipFill>
+                  <pic:spPr>
+                    <a:xfrm>
+                      <a:off x="0" y="0"/>
+                      <a:ext cx="5943600" cy="3167380"/>
+                    </a:xfrm>
+                    <a:prstGeom prst="rect">
+                      <a:avLst/>
+                    </a:prstGeom>
+                  </pic:spPr>
+                </pic:pic>
+              </a:graphicData>
+            </a:graphic>
+          </wp:inline>
+        </w:drawing>
+      </w:r>
+    </w:p>
+    <w:p>
+      <w:r>
+        <w:lastRenderedPageBreak/>
+        <w:t xml:space="preserve">Step 3: Update Profile </w:t>
+      </w:r>
+      <w:r>
+        <w:rPr>
+          <w:noProof/>
+        </w:rPr>
+        <w:drawing>
+          <wp:inline distT="0" distB="0" distL="0" distR="0">
+            <wp:extent cx="5943600" cy="3167380"/>
+            <wp:effectExtent l="0" t="0" r="0" b="0"/>
+            <wp:docPr id="24" name="Picture 24"/>
+            <wp:cNvGraphicFramePr>
+              <a:graphicFrameLocks xmlns:a="http://schemas.openxmlformats.org/drawingml/2006/main" noChangeAspect="1"/>
+            </wp:cNvGraphicFramePr>
+            <a:graphic xmlns:a="http://schemas.openxmlformats.org/drawingml/2006/main">
+              <a:graphicData uri="http://schemas.openxmlformats.org/drawingml/2006/picture">
+                <pic:pic xmlns:pic="http://schemas.openxmlformats.org/drawingml/2006/picture">
+                  <pic:nvPicPr>
+                    <pic:cNvPr id="0" name=""/>
+                    <pic:cNvPicPr/>
+                  </pic:nvPicPr>
+                  <pic:blipFill>
+                    <a:blip r:embed="rId30"/>
+                    <a:stretch>
+                      <a:fillRect/>
+                    </a:stretch>
+                  </pic:blipFill>
+                  <pic:spPr>
+                    <a:xfrm>
+                      <a:off x="0" y="0"/>
+                      <a:ext cx="5943600" cy="3167380"/>
+                    </a:xfrm>
+                    <a:prstGeom prst="rect">
+                      <a:avLst/>
+                    </a:prstGeom>
+                  </pic:spPr>
+                </pic:pic>
+              </a:graphicData>
+            </a:graphic>
+          </wp:inline>
+        </w:drawing>
+      </w:r>
+    </w:p>
+    <w:p/>
+    <w:p>
+      <w:pPr>
+        <w:pStyle w:val="Heading2"/>
+        <w:numPr>
+          <w:ilvl w:val="1"/>
+          <w:numId w:val="20"/>
+        </w:numPr>
+      </w:pPr>
+      <w:proofErr w:type="spellStart"/>
+      <w:r>
+        <w:t>Continueing</w:t>
+      </w:r>
+      <w:proofErr w:type="spellEnd"/>
+      <w:r>
+        <w:t>…</w:t>
+      </w:r>
+    </w:p>
+    <w:p>
+      <w:bookmarkStart w:id="9" w:name="_GoBack"/>
+      <w:bookmarkEnd w:id="9"/>
     </w:p>
     <w:p/>
     <w:p/>
@@ -3720,32 +4905,8 @@
     <w:p/>
     <w:p/>
     <w:p/>
-    <w:p>
-      <w:pPr>
-        <w:pStyle w:val="Heading2"/>
-        <w:numPr>
-          <w:ilvl w:val="1"/>
-          <w:numId w:val="5"/>
-        </w:numPr>
-        <w:spacing w:before="160"/>
-        <w:ind w:left="720" w:hanging="360"/>
-        <w:rPr>
-          <w:b w:val="0"/>
-        </w:rPr>
-      </w:pPr>
-      <w:r>
-        <w:rPr>
-          <w:b w:val="0"/>
-        </w:rPr>
-        <w:t>Student</w:t>
-      </w:r>
-      <w:r>
-        <w:rPr>
-          <w:b w:val="0"/>
-        </w:rPr>
-        <w:t>’s Guide</w:t>
-      </w:r>
-    </w:p>
+    <w:p/>
+    <w:p/>
     <w:p/>
     <w:p>
       <w:pPr>
@@ -3770,7 +4931,7 @@
 </file>
 
 <file path=word/numbering.xml><?xml version="1.0" encoding="utf-8"?>
-<w:numbering xmlns:ve="http://schemas.openxmlformats.org/markup-compatibility/2006" xmlns:o="urn:schemas-microsoft-com:office:office" xmlns:r="http://schemas.openxmlformats.org/officeDocument/2006/relationships" xmlns:m="http://schemas.openxmlformats.org/officeDocument/2006/math" xmlns:v="urn:schemas-microsoft-com:vml" xmlns:wp="http://schemas.openxmlformats.org/drawingml/2006/wordprocessingDrawing" xmlns:w10="urn:schemas-microsoft-com:office:word" xmlns:w="http://schemas.openxmlformats.org/wordprocessingml/2006/main" xmlns:wne="http://schemas.microsoft.com/office/word/2006/wordml">
+<w:numbering xmlns:wpc="http://schemas.microsoft.com/office/word/2010/wordprocessingCanvas" xmlns:mc="http://schemas.openxmlformats.org/markup-compatibility/2006" xmlns:o="urn:schemas-microsoft-com:office:office" xmlns:r="http://schemas.openxmlformats.org/officeDocument/2006/relationships" xmlns:m="http://schemas.openxmlformats.org/officeDocument/2006/math" xmlns:v="urn:schemas-microsoft-com:vml" xmlns:wp14="http://schemas.microsoft.com/office/word/2010/wordprocessingDrawing" xmlns:wp="http://schemas.openxmlformats.org/drawingml/2006/wordprocessingDrawing" xmlns:w10="urn:schemas-microsoft-com:office:word" xmlns:w="http://schemas.openxmlformats.org/wordprocessingml/2006/main" xmlns:w14="http://schemas.microsoft.com/office/word/2010/wordml" xmlns:wpg="http://schemas.microsoft.com/office/word/2010/wordprocessingGroup" xmlns:wpi="http://schemas.microsoft.com/office/word/2010/wordprocessingInk" xmlns:wne="http://schemas.microsoft.com/office/word/2006/wordml" xmlns:wps="http://schemas.microsoft.com/office/word/2010/wordprocessingShape" mc:Ignorable="w14 wp14">
   <w:abstractNum w:abstractNumId="0">
     <w:nsid w:val="037D7767"/>
     <w:multiLevelType w:val="hybridMultilevel"/>
@@ -4087,6 +5248,119 @@
     </w:lvl>
   </w:abstractNum>
   <w:abstractNum w:abstractNumId="3">
+    <w:nsid w:val="20DA0658"/>
+    <w:multiLevelType w:val="multilevel"/>
+    <w:tmpl w:val="4E92C3AE"/>
+    <w:lvl w:ilvl="0">
+      <w:start w:val="2"/>
+      <w:numFmt w:val="decimal"/>
+      <w:lvlText w:val="%1."/>
+      <w:lvlJc w:val="left"/>
+      <w:pPr>
+        <w:ind w:left="420" w:hanging="420"/>
+      </w:pPr>
+      <w:rPr>
+        <w:rFonts w:hint="default"/>
+      </w:rPr>
+    </w:lvl>
+    <w:lvl w:ilvl="1">
+      <w:start w:val="1"/>
+      <w:numFmt w:val="decimal"/>
+      <w:lvlText w:val="%1.%2."/>
+      <w:lvlJc w:val="left"/>
+      <w:pPr>
+        <w:ind w:left="1620" w:hanging="720"/>
+      </w:pPr>
+      <w:rPr>
+        <w:rFonts w:hint="default"/>
+      </w:rPr>
+    </w:lvl>
+    <w:lvl w:ilvl="2">
+      <w:start w:val="1"/>
+      <w:numFmt w:val="decimal"/>
+      <w:lvlText w:val="%1.%2.%3."/>
+      <w:lvlJc w:val="left"/>
+      <w:pPr>
+        <w:ind w:left="2520" w:hanging="720"/>
+      </w:pPr>
+      <w:rPr>
+        <w:rFonts w:hint="default"/>
+      </w:rPr>
+    </w:lvl>
+    <w:lvl w:ilvl="3">
+      <w:start w:val="1"/>
+      <w:numFmt w:val="decimal"/>
+      <w:lvlText w:val="%1.%2.%3.%4."/>
+      <w:lvlJc w:val="left"/>
+      <w:pPr>
+        <w:ind w:left="3780" w:hanging="1080"/>
+      </w:pPr>
+      <w:rPr>
+        <w:rFonts w:hint="default"/>
+      </w:rPr>
+    </w:lvl>
+    <w:lvl w:ilvl="4">
+      <w:start w:val="1"/>
+      <w:numFmt w:val="decimal"/>
+      <w:lvlText w:val="%1.%2.%3.%4.%5."/>
+      <w:lvlJc w:val="left"/>
+      <w:pPr>
+        <w:ind w:left="4680" w:hanging="1080"/>
+      </w:pPr>
+      <w:rPr>
+        <w:rFonts w:hint="default"/>
+      </w:rPr>
+    </w:lvl>
+    <w:lvl w:ilvl="5">
+      <w:start w:val="1"/>
+      <w:numFmt w:val="decimal"/>
+      <w:lvlText w:val="%1.%2.%3.%4.%5.%6."/>
+      <w:lvlJc w:val="left"/>
+      <w:pPr>
+        <w:ind w:left="5940" w:hanging="1440"/>
+      </w:pPr>
+      <w:rPr>
+        <w:rFonts w:hint="default"/>
+      </w:rPr>
+    </w:lvl>
+    <w:lvl w:ilvl="6">
+      <w:start w:val="1"/>
+      <w:numFmt w:val="decimal"/>
+      <w:lvlText w:val="%1.%2.%3.%4.%5.%6.%7."/>
+      <w:lvlJc w:val="left"/>
+      <w:pPr>
+        <w:ind w:left="6840" w:hanging="1440"/>
+      </w:pPr>
+      <w:rPr>
+        <w:rFonts w:hint="default"/>
+      </w:rPr>
+    </w:lvl>
+    <w:lvl w:ilvl="7">
+      <w:start w:val="1"/>
+      <w:numFmt w:val="decimal"/>
+      <w:lvlText w:val="%1.%2.%3.%4.%5.%6.%7.%8."/>
+      <w:lvlJc w:val="left"/>
+      <w:pPr>
+        <w:ind w:left="8100" w:hanging="1800"/>
+      </w:pPr>
+      <w:rPr>
+        <w:rFonts w:hint="default"/>
+      </w:rPr>
+    </w:lvl>
+    <w:lvl w:ilvl="8">
+      <w:start w:val="1"/>
+      <w:numFmt w:val="decimal"/>
+      <w:lvlText w:val="%1.%2.%3.%4.%5.%6.%7.%8.%9."/>
+      <w:lvlJc w:val="left"/>
+      <w:pPr>
+        <w:ind w:left="9360" w:hanging="2160"/>
+      </w:pPr>
+      <w:rPr>
+        <w:rFonts w:hint="default"/>
+      </w:rPr>
+    </w:lvl>
+  </w:abstractNum>
+  <w:abstractNum w:abstractNumId="4">
     <w:nsid w:val="21C07E22"/>
     <w:multiLevelType w:val="hybridMultilevel"/>
     <w:tmpl w:val="75B0756C"/>
@@ -4199,7 +5473,7 @@
       </w:rPr>
     </w:lvl>
   </w:abstractNum>
-  <w:abstractNum w:abstractNumId="4">
+  <w:abstractNum w:abstractNumId="5">
     <w:nsid w:val="24B732B0"/>
     <w:multiLevelType w:val="hybridMultilevel"/>
     <w:tmpl w:val="C16CD126"/>
@@ -4288,7 +5562,7 @@
       </w:pPr>
     </w:lvl>
   </w:abstractNum>
-  <w:abstractNum w:abstractNumId="5">
+  <w:abstractNum w:abstractNumId="6">
     <w:nsid w:val="24BE5778"/>
     <w:multiLevelType w:val="hybridMultilevel"/>
     <w:tmpl w:val="B4745EE2"/>
@@ -4377,7 +5651,7 @@
       </w:pPr>
     </w:lvl>
   </w:abstractNum>
-  <w:abstractNum w:abstractNumId="6">
+  <w:abstractNum w:abstractNumId="7">
     <w:nsid w:val="264B3FBC"/>
     <w:multiLevelType w:val="hybridMultilevel"/>
     <w:tmpl w:val="3D68164C"/>
@@ -4490,7 +5764,7 @@
       </w:rPr>
     </w:lvl>
   </w:abstractNum>
-  <w:abstractNum w:abstractNumId="7">
+  <w:abstractNum w:abstractNumId="8">
     <w:nsid w:val="2A205437"/>
     <w:multiLevelType w:val="multilevel"/>
     <w:tmpl w:val="4072B6F2"/>
@@ -4603,7 +5877,7 @@
       </w:rPr>
     </w:lvl>
   </w:abstractNum>
-  <w:abstractNum w:abstractNumId="8">
+  <w:abstractNum w:abstractNumId="9">
     <w:nsid w:val="2D0310CF"/>
     <w:multiLevelType w:val="hybridMultilevel"/>
     <w:tmpl w:val="50B2190C"/>
@@ -4692,7 +5966,7 @@
       </w:pPr>
     </w:lvl>
   </w:abstractNum>
-  <w:abstractNum w:abstractNumId="9">
+  <w:abstractNum w:abstractNumId="10">
     <w:nsid w:val="2EDC601F"/>
     <w:multiLevelType w:val="hybridMultilevel"/>
     <w:tmpl w:val="53DA3AAC"/>
@@ -4804,7 +6078,7 @@
       </w:rPr>
     </w:lvl>
   </w:abstractNum>
-  <w:abstractNum w:abstractNumId="10">
+  <w:abstractNum w:abstractNumId="11">
     <w:nsid w:val="39E3745A"/>
     <w:multiLevelType w:val="multilevel"/>
     <w:tmpl w:val="57FA8444"/>
@@ -4917,7 +6191,7 @@
       </w:rPr>
     </w:lvl>
   </w:abstractNum>
-  <w:abstractNum w:abstractNumId="11">
+  <w:abstractNum w:abstractNumId="12">
     <w:nsid w:val="3C3212B9"/>
     <w:multiLevelType w:val="multilevel"/>
     <w:tmpl w:val="4E92C3AE"/>
@@ -5030,7 +6304,7 @@
       </w:rPr>
     </w:lvl>
   </w:abstractNum>
-  <w:abstractNum w:abstractNumId="12">
+  <w:abstractNum w:abstractNumId="13">
     <w:nsid w:val="40CA39C2"/>
     <w:multiLevelType w:val="hybridMultilevel"/>
     <w:tmpl w:val="FCFA9710"/>
@@ -5116,7 +6390,7 @@
       </w:pPr>
     </w:lvl>
   </w:abstractNum>
-  <w:abstractNum w:abstractNumId="13">
+  <w:abstractNum w:abstractNumId="14">
     <w:nsid w:val="413F46D0"/>
     <w:multiLevelType w:val="hybridMultilevel"/>
     <w:tmpl w:val="B1CEAA46"/>
@@ -5202,7 +6476,7 @@
       </w:pPr>
     </w:lvl>
   </w:abstractNum>
-  <w:abstractNum w:abstractNumId="14">
+  <w:abstractNum w:abstractNumId="15">
     <w:nsid w:val="442C0426"/>
     <w:multiLevelType w:val="hybridMultilevel"/>
     <w:tmpl w:val="9EFCA246"/>
@@ -5291,7 +6565,346 @@
       </w:pPr>
     </w:lvl>
   </w:abstractNum>
-  <w:abstractNum w:abstractNumId="15">
+  <w:abstractNum w:abstractNumId="16">
+    <w:nsid w:val="49FE55E1"/>
+    <w:multiLevelType w:val="multilevel"/>
+    <w:tmpl w:val="4E92C3AE"/>
+    <w:lvl w:ilvl="0">
+      <w:start w:val="2"/>
+      <w:numFmt w:val="decimal"/>
+      <w:lvlText w:val="%1."/>
+      <w:lvlJc w:val="left"/>
+      <w:pPr>
+        <w:ind w:left="420" w:hanging="420"/>
+      </w:pPr>
+      <w:rPr>
+        <w:rFonts w:hint="default"/>
+      </w:rPr>
+    </w:lvl>
+    <w:lvl w:ilvl="1">
+      <w:start w:val="1"/>
+      <w:numFmt w:val="decimal"/>
+      <w:lvlText w:val="%1.%2."/>
+      <w:lvlJc w:val="left"/>
+      <w:pPr>
+        <w:ind w:left="1620" w:hanging="720"/>
+      </w:pPr>
+      <w:rPr>
+        <w:rFonts w:hint="default"/>
+      </w:rPr>
+    </w:lvl>
+    <w:lvl w:ilvl="2">
+      <w:start w:val="1"/>
+      <w:numFmt w:val="decimal"/>
+      <w:lvlText w:val="%1.%2.%3."/>
+      <w:lvlJc w:val="left"/>
+      <w:pPr>
+        <w:ind w:left="2520" w:hanging="720"/>
+      </w:pPr>
+      <w:rPr>
+        <w:rFonts w:hint="default"/>
+      </w:rPr>
+    </w:lvl>
+    <w:lvl w:ilvl="3">
+      <w:start w:val="1"/>
+      <w:numFmt w:val="decimal"/>
+      <w:lvlText w:val="%1.%2.%3.%4."/>
+      <w:lvlJc w:val="left"/>
+      <w:pPr>
+        <w:ind w:left="3780" w:hanging="1080"/>
+      </w:pPr>
+      <w:rPr>
+        <w:rFonts w:hint="default"/>
+      </w:rPr>
+    </w:lvl>
+    <w:lvl w:ilvl="4">
+      <w:start w:val="1"/>
+      <w:numFmt w:val="decimal"/>
+      <w:lvlText w:val="%1.%2.%3.%4.%5."/>
+      <w:lvlJc w:val="left"/>
+      <w:pPr>
+        <w:ind w:left="4680" w:hanging="1080"/>
+      </w:pPr>
+      <w:rPr>
+        <w:rFonts w:hint="default"/>
+      </w:rPr>
+    </w:lvl>
+    <w:lvl w:ilvl="5">
+      <w:start w:val="1"/>
+      <w:numFmt w:val="decimal"/>
+      <w:lvlText w:val="%1.%2.%3.%4.%5.%6."/>
+      <w:lvlJc w:val="left"/>
+      <w:pPr>
+        <w:ind w:left="5940" w:hanging="1440"/>
+      </w:pPr>
+      <w:rPr>
+        <w:rFonts w:hint="default"/>
+      </w:rPr>
+    </w:lvl>
+    <w:lvl w:ilvl="6">
+      <w:start w:val="1"/>
+      <w:numFmt w:val="decimal"/>
+      <w:lvlText w:val="%1.%2.%3.%4.%5.%6.%7."/>
+      <w:lvlJc w:val="left"/>
+      <w:pPr>
+        <w:ind w:left="6840" w:hanging="1440"/>
+      </w:pPr>
+      <w:rPr>
+        <w:rFonts w:hint="default"/>
+      </w:rPr>
+    </w:lvl>
+    <w:lvl w:ilvl="7">
+      <w:start w:val="1"/>
+      <w:numFmt w:val="decimal"/>
+      <w:lvlText w:val="%1.%2.%3.%4.%5.%6.%7.%8."/>
+      <w:lvlJc w:val="left"/>
+      <w:pPr>
+        <w:ind w:left="8100" w:hanging="1800"/>
+      </w:pPr>
+      <w:rPr>
+        <w:rFonts w:hint="default"/>
+      </w:rPr>
+    </w:lvl>
+    <w:lvl w:ilvl="8">
+      <w:start w:val="1"/>
+      <w:numFmt w:val="decimal"/>
+      <w:lvlText w:val="%1.%2.%3.%4.%5.%6.%7.%8.%9."/>
+      <w:lvlJc w:val="left"/>
+      <w:pPr>
+        <w:ind w:left="9360" w:hanging="2160"/>
+      </w:pPr>
+      <w:rPr>
+        <w:rFonts w:hint="default"/>
+      </w:rPr>
+    </w:lvl>
+  </w:abstractNum>
+  <w:abstractNum w:abstractNumId="17">
+    <w:nsid w:val="4B7B7EAA"/>
+    <w:multiLevelType w:val="multilevel"/>
+    <w:tmpl w:val="4E92C3AE"/>
+    <w:lvl w:ilvl="0">
+      <w:start w:val="2"/>
+      <w:numFmt w:val="decimal"/>
+      <w:lvlText w:val="%1."/>
+      <w:lvlJc w:val="left"/>
+      <w:pPr>
+        <w:ind w:left="420" w:hanging="420"/>
+      </w:pPr>
+      <w:rPr>
+        <w:rFonts w:hint="default"/>
+      </w:rPr>
+    </w:lvl>
+    <w:lvl w:ilvl="1">
+      <w:start w:val="1"/>
+      <w:numFmt w:val="decimal"/>
+      <w:lvlText w:val="%1.%2."/>
+      <w:lvlJc w:val="left"/>
+      <w:pPr>
+        <w:ind w:left="1620" w:hanging="720"/>
+      </w:pPr>
+      <w:rPr>
+        <w:rFonts w:hint="default"/>
+      </w:rPr>
+    </w:lvl>
+    <w:lvl w:ilvl="2">
+      <w:start w:val="1"/>
+      <w:numFmt w:val="decimal"/>
+      <w:lvlText w:val="%1.%2.%3."/>
+      <w:lvlJc w:val="left"/>
+      <w:pPr>
+        <w:ind w:left="2520" w:hanging="720"/>
+      </w:pPr>
+      <w:rPr>
+        <w:rFonts w:hint="default"/>
+      </w:rPr>
+    </w:lvl>
+    <w:lvl w:ilvl="3">
+      <w:start w:val="1"/>
+      <w:numFmt w:val="decimal"/>
+      <w:lvlText w:val="%1.%2.%3.%4."/>
+      <w:lvlJc w:val="left"/>
+      <w:pPr>
+        <w:ind w:left="3780" w:hanging="1080"/>
+      </w:pPr>
+      <w:rPr>
+        <w:rFonts w:hint="default"/>
+      </w:rPr>
+    </w:lvl>
+    <w:lvl w:ilvl="4">
+      <w:start w:val="1"/>
+      <w:numFmt w:val="decimal"/>
+      <w:lvlText w:val="%1.%2.%3.%4.%5."/>
+      <w:lvlJc w:val="left"/>
+      <w:pPr>
+        <w:ind w:left="4680" w:hanging="1080"/>
+      </w:pPr>
+      <w:rPr>
+        <w:rFonts w:hint="default"/>
+      </w:rPr>
+    </w:lvl>
+    <w:lvl w:ilvl="5">
+      <w:start w:val="1"/>
+      <w:numFmt w:val="decimal"/>
+      <w:lvlText w:val="%1.%2.%3.%4.%5.%6."/>
+      <w:lvlJc w:val="left"/>
+      <w:pPr>
+        <w:ind w:left="5940" w:hanging="1440"/>
+      </w:pPr>
+      <w:rPr>
+        <w:rFonts w:hint="default"/>
+      </w:rPr>
+    </w:lvl>
+    <w:lvl w:ilvl="6">
+      <w:start w:val="1"/>
+      <w:numFmt w:val="decimal"/>
+      <w:lvlText w:val="%1.%2.%3.%4.%5.%6.%7."/>
+      <w:lvlJc w:val="left"/>
+      <w:pPr>
+        <w:ind w:left="6840" w:hanging="1440"/>
+      </w:pPr>
+      <w:rPr>
+        <w:rFonts w:hint="default"/>
+      </w:rPr>
+    </w:lvl>
+    <w:lvl w:ilvl="7">
+      <w:start w:val="1"/>
+      <w:numFmt w:val="decimal"/>
+      <w:lvlText w:val="%1.%2.%3.%4.%5.%6.%7.%8."/>
+      <w:lvlJc w:val="left"/>
+      <w:pPr>
+        <w:ind w:left="8100" w:hanging="1800"/>
+      </w:pPr>
+      <w:rPr>
+        <w:rFonts w:hint="default"/>
+      </w:rPr>
+    </w:lvl>
+    <w:lvl w:ilvl="8">
+      <w:start w:val="1"/>
+      <w:numFmt w:val="decimal"/>
+      <w:lvlText w:val="%1.%2.%3.%4.%5.%6.%7.%8.%9."/>
+      <w:lvlJc w:val="left"/>
+      <w:pPr>
+        <w:ind w:left="9360" w:hanging="2160"/>
+      </w:pPr>
+      <w:rPr>
+        <w:rFonts w:hint="default"/>
+      </w:rPr>
+    </w:lvl>
+  </w:abstractNum>
+  <w:abstractNum w:abstractNumId="18">
+    <w:nsid w:val="4DB30948"/>
+    <w:multiLevelType w:val="multilevel"/>
+    <w:tmpl w:val="4E92C3AE"/>
+    <w:lvl w:ilvl="0">
+      <w:start w:val="2"/>
+      <w:numFmt w:val="decimal"/>
+      <w:lvlText w:val="%1."/>
+      <w:lvlJc w:val="left"/>
+      <w:pPr>
+        <w:ind w:left="420" w:hanging="420"/>
+      </w:pPr>
+      <w:rPr>
+        <w:rFonts w:hint="default"/>
+      </w:rPr>
+    </w:lvl>
+    <w:lvl w:ilvl="1">
+      <w:start w:val="1"/>
+      <w:numFmt w:val="decimal"/>
+      <w:lvlText w:val="%1.%2."/>
+      <w:lvlJc w:val="left"/>
+      <w:pPr>
+        <w:ind w:left="1620" w:hanging="720"/>
+      </w:pPr>
+      <w:rPr>
+        <w:rFonts w:hint="default"/>
+      </w:rPr>
+    </w:lvl>
+    <w:lvl w:ilvl="2">
+      <w:start w:val="1"/>
+      <w:numFmt w:val="decimal"/>
+      <w:lvlText w:val="%1.%2.%3."/>
+      <w:lvlJc w:val="left"/>
+      <w:pPr>
+        <w:ind w:left="2520" w:hanging="720"/>
+      </w:pPr>
+      <w:rPr>
+        <w:rFonts w:hint="default"/>
+      </w:rPr>
+    </w:lvl>
+    <w:lvl w:ilvl="3">
+      <w:start w:val="1"/>
+      <w:numFmt w:val="decimal"/>
+      <w:lvlText w:val="%1.%2.%3.%4."/>
+      <w:lvlJc w:val="left"/>
+      <w:pPr>
+        <w:ind w:left="3780" w:hanging="1080"/>
+      </w:pPr>
+      <w:rPr>
+        <w:rFonts w:hint="default"/>
+      </w:rPr>
+    </w:lvl>
+    <w:lvl w:ilvl="4">
+      <w:start w:val="1"/>
+      <w:numFmt w:val="decimal"/>
+      <w:lvlText w:val="%1.%2.%3.%4.%5."/>
+      <w:lvlJc w:val="left"/>
+      <w:pPr>
+        <w:ind w:left="4680" w:hanging="1080"/>
+      </w:pPr>
+      <w:rPr>
+        <w:rFonts w:hint="default"/>
+      </w:rPr>
+    </w:lvl>
+    <w:lvl w:ilvl="5">
+      <w:start w:val="1"/>
+      <w:numFmt w:val="decimal"/>
+      <w:lvlText w:val="%1.%2.%3.%4.%5.%6."/>
+      <w:lvlJc w:val="left"/>
+      <w:pPr>
+        <w:ind w:left="5940" w:hanging="1440"/>
+      </w:pPr>
+      <w:rPr>
+        <w:rFonts w:hint="default"/>
+      </w:rPr>
+    </w:lvl>
+    <w:lvl w:ilvl="6">
+      <w:start w:val="1"/>
+      <w:numFmt w:val="decimal"/>
+      <w:lvlText w:val="%1.%2.%3.%4.%5.%6.%7."/>
+      <w:lvlJc w:val="left"/>
+      <w:pPr>
+        <w:ind w:left="6840" w:hanging="1440"/>
+      </w:pPr>
+      <w:rPr>
+        <w:rFonts w:hint="default"/>
+      </w:rPr>
+    </w:lvl>
+    <w:lvl w:ilvl="7">
+      <w:start w:val="1"/>
+      <w:numFmt w:val="decimal"/>
+      <w:lvlText w:val="%1.%2.%3.%4.%5.%6.%7.%8."/>
+      <w:lvlJc w:val="left"/>
+      <w:pPr>
+        <w:ind w:left="8100" w:hanging="1800"/>
+      </w:pPr>
+      <w:rPr>
+        <w:rFonts w:hint="default"/>
+      </w:rPr>
+    </w:lvl>
+    <w:lvl w:ilvl="8">
+      <w:start w:val="1"/>
+      <w:numFmt w:val="decimal"/>
+      <w:lvlText w:val="%1.%2.%3.%4.%5.%6.%7.%8.%9."/>
+      <w:lvlJc w:val="left"/>
+      <w:pPr>
+        <w:ind w:left="9360" w:hanging="2160"/>
+      </w:pPr>
+      <w:rPr>
+        <w:rFonts w:hint="default"/>
+      </w:rPr>
+    </w:lvl>
+  </w:abstractNum>
+  <w:abstractNum w:abstractNumId="19">
     <w:nsid w:val="5EFE068E"/>
     <w:multiLevelType w:val="hybridMultilevel"/>
     <w:tmpl w:val="BEAEB7A8"/>
@@ -5380,7 +6993,7 @@
       </w:pPr>
     </w:lvl>
   </w:abstractNum>
-  <w:abstractNum w:abstractNumId="16">
+  <w:abstractNum w:abstractNumId="20">
     <w:nsid w:val="5FA91A8C"/>
     <w:multiLevelType w:val="hybridMultilevel"/>
     <w:tmpl w:val="68784242"/>
@@ -5469,7 +7082,7 @@
       </w:pPr>
     </w:lvl>
   </w:abstractNum>
-  <w:abstractNum w:abstractNumId="17">
+  <w:abstractNum w:abstractNumId="21">
     <w:nsid w:val="6AC26AD9"/>
     <w:multiLevelType w:val="hybridMultilevel"/>
     <w:tmpl w:val="01EC148A"/>
@@ -5555,7 +7168,7 @@
       </w:pPr>
     </w:lvl>
   </w:abstractNum>
-  <w:abstractNum w:abstractNumId="18">
+  <w:abstractNum w:abstractNumId="22">
     <w:nsid w:val="6DDD734A"/>
     <w:multiLevelType w:val="multilevel"/>
     <w:tmpl w:val="C194C1EE"/>
@@ -5669,7 +7282,7 @@
       </w:rPr>
     </w:lvl>
   </w:abstractNum>
-  <w:abstractNum w:abstractNumId="19">
+  <w:abstractNum w:abstractNumId="23">
     <w:nsid w:val="736F2DD9"/>
     <w:multiLevelType w:val="hybridMultilevel"/>
     <w:tmpl w:val="FCFA979C"/>
@@ -5758,7 +7371,120 @@
       </w:pPr>
     </w:lvl>
   </w:abstractNum>
-  <w:abstractNum w:abstractNumId="20">
+  <w:abstractNum w:abstractNumId="24">
+    <w:nsid w:val="76D5107C"/>
+    <w:multiLevelType w:val="multilevel"/>
+    <w:tmpl w:val="4E92C3AE"/>
+    <w:lvl w:ilvl="0">
+      <w:start w:val="2"/>
+      <w:numFmt w:val="decimal"/>
+      <w:lvlText w:val="%1."/>
+      <w:lvlJc w:val="left"/>
+      <w:pPr>
+        <w:ind w:left="420" w:hanging="420"/>
+      </w:pPr>
+      <w:rPr>
+        <w:rFonts w:hint="default"/>
+      </w:rPr>
+    </w:lvl>
+    <w:lvl w:ilvl="1">
+      <w:start w:val="1"/>
+      <w:numFmt w:val="decimal"/>
+      <w:lvlText w:val="%1.%2."/>
+      <w:lvlJc w:val="left"/>
+      <w:pPr>
+        <w:ind w:left="1620" w:hanging="720"/>
+      </w:pPr>
+      <w:rPr>
+        <w:rFonts w:hint="default"/>
+      </w:rPr>
+    </w:lvl>
+    <w:lvl w:ilvl="2">
+      <w:start w:val="1"/>
+      <w:numFmt w:val="decimal"/>
+      <w:lvlText w:val="%1.%2.%3."/>
+      <w:lvlJc w:val="left"/>
+      <w:pPr>
+        <w:ind w:left="2520" w:hanging="720"/>
+      </w:pPr>
+      <w:rPr>
+        <w:rFonts w:hint="default"/>
+      </w:rPr>
+    </w:lvl>
+    <w:lvl w:ilvl="3">
+      <w:start w:val="1"/>
+      <w:numFmt w:val="decimal"/>
+      <w:lvlText w:val="%1.%2.%3.%4."/>
+      <w:lvlJc w:val="left"/>
+      <w:pPr>
+        <w:ind w:left="3780" w:hanging="1080"/>
+      </w:pPr>
+      <w:rPr>
+        <w:rFonts w:hint="default"/>
+      </w:rPr>
+    </w:lvl>
+    <w:lvl w:ilvl="4">
+      <w:start w:val="1"/>
+      <w:numFmt w:val="decimal"/>
+      <w:lvlText w:val="%1.%2.%3.%4.%5."/>
+      <w:lvlJc w:val="left"/>
+      <w:pPr>
+        <w:ind w:left="4680" w:hanging="1080"/>
+      </w:pPr>
+      <w:rPr>
+        <w:rFonts w:hint="default"/>
+      </w:rPr>
+    </w:lvl>
+    <w:lvl w:ilvl="5">
+      <w:start w:val="1"/>
+      <w:numFmt w:val="decimal"/>
+      <w:lvlText w:val="%1.%2.%3.%4.%5.%6."/>
+      <w:lvlJc w:val="left"/>
+      <w:pPr>
+        <w:ind w:left="5940" w:hanging="1440"/>
+      </w:pPr>
+      <w:rPr>
+        <w:rFonts w:hint="default"/>
+      </w:rPr>
+    </w:lvl>
+    <w:lvl w:ilvl="6">
+      <w:start w:val="1"/>
+      <w:numFmt w:val="decimal"/>
+      <w:lvlText w:val="%1.%2.%3.%4.%5.%6.%7."/>
+      <w:lvlJc w:val="left"/>
+      <w:pPr>
+        <w:ind w:left="6840" w:hanging="1440"/>
+      </w:pPr>
+      <w:rPr>
+        <w:rFonts w:hint="default"/>
+      </w:rPr>
+    </w:lvl>
+    <w:lvl w:ilvl="7">
+      <w:start w:val="1"/>
+      <w:numFmt w:val="decimal"/>
+      <w:lvlText w:val="%1.%2.%3.%4.%5.%6.%7.%8."/>
+      <w:lvlJc w:val="left"/>
+      <w:pPr>
+        <w:ind w:left="8100" w:hanging="1800"/>
+      </w:pPr>
+      <w:rPr>
+        <w:rFonts w:hint="default"/>
+      </w:rPr>
+    </w:lvl>
+    <w:lvl w:ilvl="8">
+      <w:start w:val="1"/>
+      <w:numFmt w:val="decimal"/>
+      <w:lvlText w:val="%1.%2.%3.%4.%5.%6.%7.%8.%9."/>
+      <w:lvlJc w:val="left"/>
+      <w:pPr>
+        <w:ind w:left="9360" w:hanging="2160"/>
+      </w:pPr>
+      <w:rPr>
+        <w:rFonts w:hint="default"/>
+      </w:rPr>
+    </w:lvl>
+  </w:abstractNum>
+  <w:abstractNum w:abstractNumId="25">
     <w:nsid w:val="7D270247"/>
     <w:multiLevelType w:val="hybridMultilevel"/>
     <w:tmpl w:val="09E26846"/>
@@ -5848,73 +7574,88 @@
     </w:lvl>
   </w:abstractNum>
   <w:num w:numId="1">
-    <w:abstractNumId w:val="14"/>
+    <w:abstractNumId w:val="15"/>
   </w:num>
   <w:num w:numId="2">
-    <w:abstractNumId w:val="6"/>
+    <w:abstractNumId w:val="7"/>
   </w:num>
   <w:num w:numId="3">
-    <w:abstractNumId w:val="9"/>
+    <w:abstractNumId w:val="10"/>
   </w:num>
   <w:num w:numId="4">
-    <w:abstractNumId w:val="7"/>
+    <w:abstractNumId w:val="8"/>
   </w:num>
   <w:num w:numId="5">
-    <w:abstractNumId w:val="10"/>
+    <w:abstractNumId w:val="11"/>
   </w:num>
   <w:num w:numId="6">
-    <w:abstractNumId w:val="18"/>
+    <w:abstractNumId w:val="22"/>
   </w:num>
   <w:num w:numId="7">
     <w:abstractNumId w:val="0"/>
   </w:num>
   <w:num w:numId="8">
-    <w:abstractNumId w:val="8"/>
+    <w:abstractNumId w:val="9"/>
   </w:num>
   <w:num w:numId="9">
-    <w:abstractNumId w:val="16"/>
+    <w:abstractNumId w:val="20"/>
   </w:num>
   <w:num w:numId="10">
-    <w:abstractNumId w:val="20"/>
+    <w:abstractNumId w:val="25"/>
   </w:num>
   <w:num w:numId="11">
-    <w:abstractNumId w:val="15"/>
+    <w:abstractNumId w:val="19"/>
   </w:num>
   <w:num w:numId="12">
-    <w:abstractNumId w:val="3"/>
+    <w:abstractNumId w:val="4"/>
   </w:num>
   <w:num w:numId="13">
     <w:abstractNumId w:val="2"/>
   </w:num>
   <w:num w:numId="14">
+    <w:abstractNumId w:val="6"/>
+  </w:num>
+  <w:num w:numId="15">
+    <w:abstractNumId w:val="14"/>
+  </w:num>
+  <w:num w:numId="16">
     <w:abstractNumId w:val="5"/>
   </w:num>
-  <w:num w:numId="15">
+  <w:num w:numId="17">
+    <w:abstractNumId w:val="21"/>
+  </w:num>
+  <w:num w:numId="18">
     <w:abstractNumId w:val="13"/>
   </w:num>
-  <w:num w:numId="16">
-    <w:abstractNumId w:val="4"/>
-  </w:num>
-  <w:num w:numId="17">
-    <w:abstractNumId w:val="17"/>
-  </w:num>
-  <w:num w:numId="18">
-    <w:abstractNumId w:val="12"/>
-  </w:num>
   <w:num w:numId="19">
-    <w:abstractNumId w:val="19"/>
+    <w:abstractNumId w:val="23"/>
   </w:num>
   <w:num w:numId="20">
-    <w:abstractNumId w:val="11"/>
+    <w:abstractNumId w:val="12"/>
   </w:num>
   <w:num w:numId="21">
     <w:abstractNumId w:val="1"/>
+  </w:num>
+  <w:num w:numId="22">
+    <w:abstractNumId w:val="16"/>
+  </w:num>
+  <w:num w:numId="23">
+    <w:abstractNumId w:val="17"/>
+  </w:num>
+  <w:num w:numId="24">
+    <w:abstractNumId w:val="24"/>
+  </w:num>
+  <w:num w:numId="25">
+    <w:abstractNumId w:val="3"/>
+  </w:num>
+  <w:num w:numId="26">
+    <w:abstractNumId w:val="18"/>
   </w:num>
 </w:numbering>
 </file>
 
 <file path=word/styles.xml><?xml version="1.0" encoding="utf-8"?>
-<w:styles xmlns:r="http://schemas.openxmlformats.org/officeDocument/2006/relationships" xmlns:w="http://schemas.openxmlformats.org/wordprocessingml/2006/main">
+<w:styles xmlns:mc="http://schemas.openxmlformats.org/markup-compatibility/2006" xmlns:r="http://schemas.openxmlformats.org/officeDocument/2006/relationships" xmlns:w="http://schemas.openxmlformats.org/wordprocessingml/2006/main" xmlns:w14="http://schemas.microsoft.com/office/word/2010/wordml" mc:Ignorable="w14">
   <w:docDefaults>
     <w:rPrDefault>
       <w:rPr>
@@ -6180,7 +7921,6 @@
     <w:uiPriority w:val="99"/>
     <w:semiHidden/>
     <w:unhideWhenUsed/>
-    <w:qFormat/>
     <w:tblPr>
       <w:tblInd w:w="0" w:type="dxa"/>
       <w:tblCellMar>
@@ -7051,7 +8791,7 @@
 </file>
 
 <file path=customXml/itemProps1.xml><?xml version="1.0" encoding="utf-8"?>
-<ds:datastoreItem xmlns:ds="http://schemas.openxmlformats.org/officeDocument/2006/customXml" ds:itemID="{B377136A-1E6C-418A-8ABA-8B94A6D3F03F}">
+<ds:datastoreItem xmlns:ds="http://schemas.openxmlformats.org/officeDocument/2006/customXml" ds:itemID="{43C63CCA-7EAD-481E-9AA7-0131E2FA7834}">
   <ds:schemaRefs>
     <ds:schemaRef ds:uri="http://schemas.openxmlformats.org/officeDocument/2006/bibliography"/>
   </ds:schemaRefs>

</xml_diff>